<commit_message>
102 (n) - 136 (pil) added
</commit_message>
<xml_diff>
--- a/reading/phonetics-es/00000-t0.docx
+++ b/reading/phonetics-es/00000-t0.docx
@@ -57,25 +57,44 @@
                               <w:tabs>
                                 <w:tab w:val="left" w:pos="12049"/>
                               </w:tabs>
-                              <w:ind w:right="850"/>
+                              <w:spacing w:before="960" w:after="0"/>
+                              <w:ind w:right="851"/>
                               <w:rPr>
                                 <w:color w:val="FF0000"/>
-                                <w:sz w:val="760"/>
-                                <w:szCs w:val="760"/>
+                                <w:sz w:val="680"/>
+                                <w:szCs w:val="680"/>
                                 <w:lang w:val="es-ES"/>
                               </w:rPr>
                             </w:pPr>
-                            <w:bookmarkStart w:id="0" w:name="_GoBack"/>
                             <w:r>
                               <w:rPr>
                                 <w:color w:val="FF0000"/>
-                                <w:sz w:val="760"/>
-                                <w:szCs w:val="760"/>
+                                <w:sz w:val="680"/>
+                                <w:szCs w:val="680"/>
                                 <w:lang w:val="es-ES"/>
                               </w:rPr>
                               <w:t>p</w:t>
                             </w:r>
+                            <w:r>
+                              <w:rPr>
+                                <w:color w:val="FF0000"/>
+                                <w:sz w:val="680"/>
+                                <w:szCs w:val="680"/>
+                                <w:lang w:val="es-ES"/>
+                              </w:rPr>
+                              <w:t>i</w:t>
+                            </w:r>
+                            <w:bookmarkStart w:id="0" w:name="_GoBack"/>
                             <w:bookmarkEnd w:id="0"/>
+                            <w:r>
+                              <w:rPr>
+                                <w:color w:val="FF0000"/>
+                                <w:sz w:val="680"/>
+                                <w:szCs w:val="680"/>
+                                <w:lang w:val="es-ES"/>
+                              </w:rPr>
+                              <w:t>l</w:t>
+                            </w:r>
                           </w:p>
                         </w:txbxContent>
                       </wps:txbx>
@@ -108,25 +127,44 @@
                         <w:tabs>
                           <w:tab w:val="left" w:pos="12049"/>
                         </w:tabs>
-                        <w:ind w:right="850"/>
+                        <w:spacing w:before="960" w:after="0"/>
+                        <w:ind w:right="851"/>
                         <w:rPr>
                           <w:color w:val="FF0000"/>
-                          <w:sz w:val="760"/>
-                          <w:szCs w:val="760"/>
+                          <w:sz w:val="680"/>
+                          <w:szCs w:val="680"/>
                           <w:lang w:val="es-ES"/>
                         </w:rPr>
                       </w:pPr>
-                      <w:bookmarkStart w:id="1" w:name="_GoBack"/>
                       <w:r>
                         <w:rPr>
                           <w:color w:val="FF0000"/>
-                          <w:sz w:val="760"/>
-                          <w:szCs w:val="760"/>
+                          <w:sz w:val="680"/>
+                          <w:szCs w:val="680"/>
                           <w:lang w:val="es-ES"/>
                         </w:rPr>
                         <w:t>p</w:t>
                       </w:r>
+                      <w:r>
+                        <w:rPr>
+                          <w:color w:val="FF0000"/>
+                          <w:sz w:val="680"/>
+                          <w:szCs w:val="680"/>
+                          <w:lang w:val="es-ES"/>
+                        </w:rPr>
+                        <w:t>i</w:t>
+                      </w:r>
+                      <w:bookmarkStart w:id="1" w:name="_GoBack"/>
                       <w:bookmarkEnd w:id="1"/>
+                      <w:r>
+                        <w:rPr>
+                          <w:color w:val="FF0000"/>
+                          <w:sz w:val="680"/>
+                          <w:szCs w:val="680"/>
+                          <w:lang w:val="es-ES"/>
+                        </w:rPr>
+                        <w:t>l</w:t>
+                      </w:r>
                     </w:p>
                   </w:txbxContent>
                 </v:textbox>

</xml_diff>

<commit_message>
some reading spanish updates
</commit_message>
<xml_diff>
--- a/reading/phonetics-es/00000-t0.docx
+++ b/reading/phonetics-es/00000-t0.docx
@@ -13,8 +13,8 @@
             <w:drawing>
               <wp:anchor distT="0" distB="0" distL="114300" distR="114300" simplePos="0" relativeHeight="251661312" behindDoc="0" locked="0" layoutInCell="1" allowOverlap="1" wp14:anchorId="60644E78" wp14:editId="03234403">
                 <wp:simplePos x="0" y="0"/>
-                <wp:positionH relativeFrom="column">
-                  <wp:posOffset>1281430</wp:posOffset>
+                <wp:positionH relativeFrom="margin">
+                  <wp:align>center</wp:align>
                 </wp:positionH>
                 <wp:positionV relativeFrom="paragraph">
                   <wp:posOffset>-1894840</wp:posOffset>
@@ -58,7 +58,7 @@
                                 <w:tab w:val="left" w:pos="12049"/>
                               </w:tabs>
                               <w:spacing w:before="960" w:after="0"/>
-                              <w:ind w:right="851"/>
+                              <w:jc w:val="center"/>
                               <w:rPr>
                                 <w:color w:val="FF0000"/>
                                 <w:sz w:val="680"/>
@@ -66,6 +66,9 @@
                                 <w:lang w:val="es-ES"/>
                               </w:rPr>
                             </w:pPr>
+                            <w:bookmarkStart w:id="0" w:name="_GoBack"/>
+                            <w:proofErr w:type="spellStart"/>
+                            <w:proofErr w:type="gramStart"/>
                             <w:r>
                               <w:rPr>
                                 <w:color w:val="FF0000"/>
@@ -84,8 +87,6 @@
                               </w:rPr>
                               <w:t>i</w:t>
                             </w:r>
-                            <w:bookmarkStart w:id="0" w:name="_GoBack"/>
-                            <w:bookmarkEnd w:id="0"/>
                             <w:r>
                               <w:rPr>
                                 <w:color w:val="FF0000"/>
@@ -95,6 +96,9 @@
                               </w:rPr>
                               <w:t>l</w:t>
                             </w:r>
+                            <w:bookmarkEnd w:id="0"/>
+                            <w:proofErr w:type="spellEnd"/>
+                            <w:proofErr w:type="gramEnd"/>
                           </w:p>
                         </w:txbxContent>
                       </wps:txbx>
@@ -119,7 +123,7 @@
                 <v:stroke joinstyle="miter"/>
                 <v:path gradientshapeok="t" o:connecttype="rect"/>
               </v:shapetype>
-              <v:shape id="Cuadro de texto 2" o:spid="_x0000_s1026" type="#_x0000_t202" style="position:absolute;margin-left:100.9pt;margin-top:-149.2pt;width:752.25pt;height:757.2pt;z-index:251661312;visibility:visible;mso-wrap-style:square;mso-width-percent:0;mso-height-percent:0;mso-wrap-distance-left:9pt;mso-wrap-distance-top:0;mso-wrap-distance-right:9pt;mso-wrap-distance-bottom:0;mso-position-horizontal:absolute;mso-position-horizontal-relative:text;mso-position-vertical:absolute;mso-position-vertical-relative:text;mso-width-percent:0;mso-height-percent:0;mso-width-relative:margin;mso-height-relative:margin;v-text-anchor:top" o:gfxdata="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" stroked="f">
+              <v:shape id="Cuadro de texto 2" o:spid="_x0000_s1026" type="#_x0000_t202" style="position:absolute;margin-left:0;margin-top:-149.2pt;width:752.25pt;height:757.2pt;z-index:251661312;visibility:visible;mso-wrap-style:square;mso-width-percent:0;mso-height-percent:0;mso-wrap-distance-left:9pt;mso-wrap-distance-top:0;mso-wrap-distance-right:9pt;mso-wrap-distance-bottom:0;mso-position-horizontal:center;mso-position-horizontal-relative:margin;mso-position-vertical:absolute;mso-position-vertical-relative:text;mso-width-percent:0;mso-height-percent:0;mso-width-relative:margin;mso-height-relative:margin;v-text-anchor:top" o:gfxdata="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" stroked="f">
                 <v:textbox>
                   <w:txbxContent>
                     <w:p>
@@ -128,7 +132,7 @@
                           <w:tab w:val="left" w:pos="12049"/>
                         </w:tabs>
                         <w:spacing w:before="960" w:after="0"/>
-                        <w:ind w:right="851"/>
+                        <w:jc w:val="center"/>
                         <w:rPr>
                           <w:color w:val="FF0000"/>
                           <w:sz w:val="680"/>
@@ -136,6 +140,9 @@
                           <w:lang w:val="es-ES"/>
                         </w:rPr>
                       </w:pPr>
+                      <w:bookmarkStart w:id="1" w:name="_GoBack"/>
+                      <w:proofErr w:type="spellStart"/>
+                      <w:proofErr w:type="gramStart"/>
                       <w:r>
                         <w:rPr>
                           <w:color w:val="FF0000"/>
@@ -154,8 +161,6 @@
                         </w:rPr>
                         <w:t>i</w:t>
                       </w:r>
-                      <w:bookmarkStart w:id="1" w:name="_GoBack"/>
-                      <w:bookmarkEnd w:id="1"/>
                       <w:r>
                         <w:rPr>
                           <w:color w:val="FF0000"/>
@@ -165,9 +170,13 @@
                         </w:rPr>
                         <w:t>l</w:t>
                       </w:r>
+                      <w:bookmarkEnd w:id="1"/>
+                      <w:proofErr w:type="spellEnd"/>
+                      <w:proofErr w:type="gramEnd"/>
                     </w:p>
                   </w:txbxContent>
                 </v:textbox>
+                <w10:wrap anchorx="margin"/>
               </v:shape>
             </w:pict>
           </mc:Fallback>

</xml_diff>